<commit_message>
commit of gikonko tss chat
</commit_message>
<xml_diff>
--- a/document/GIKONKO TSS CHAT APP.docx
+++ b/document/GIKONKO TSS CHAT APP.docx
@@ -9,7 +9,6 @@
           <w:szCs w:val="40"/>
         </w:rPr>
       </w:pPr>
-      <w:bookmarkStart w:id="0" w:name="_GoBack"/>
       <w:r>
         <w:rPr>
           <w:b/>
@@ -2707,7 +2706,34 @@
       </w:r>
       <w:proofErr w:type="spellEnd"/>
     </w:p>
-    <w:bookmarkEnd w:id="0"/>
+    <w:p>
+      <w:pPr>
+        <w:pStyle w:val="NormalWeb"/>
+      </w:pPr>
+    </w:p>
+    <w:p>
+      <w:pPr>
+        <w:pStyle w:val="NormalWeb"/>
+      </w:pPr>
+      <w:r>
+        <w:t>0788989199</w:t>
+      </w:r>
+    </w:p>
+    <w:p>
+      <w:pPr>
+        <w:pStyle w:val="NormalWeb"/>
+      </w:pPr>
+      <w:bookmarkStart w:id="0" w:name="_GoBack"/>
+      <w:bookmarkEnd w:id="0"/>
+      <w:r>
+        <w:t xml:space="preserve">Password: </w:t>
+      </w:r>
+      <w:proofErr w:type="spellStart"/>
+      <w:r>
+        <w:t>etiene</w:t>
+      </w:r>
+      <w:proofErr w:type="spellEnd"/>
+    </w:p>
     <w:p>
       <w:pPr>
         <w:ind w:left="360"/>

</xml_diff>